<commit_message>
upcode currently is the most up to date working OMR program for SS. Next steps are going to be to add relevant data statistics to txt outputs. This will be used as a stepping stone for the grader.
</commit_message>
<xml_diff>
--- a/testrunner/TESTCATS/ACTP15/ACTP15Reading.docx
+++ b/testrunner/TESTCATS/ACTP15/ACTP15Reading.docx
@@ -3,424 +3,1139 @@
 <w:document xmlns:wpc="http://schemas.microsoft.com/office/word/2010/wordprocessingCanvas" xmlns:cx="http://schemas.microsoft.com/office/drawing/2014/chartex" xmlns:cx1="http://schemas.microsoft.com/office/drawing/2015/9/8/chartex" xmlns:cx2="http://schemas.microsoft.com/office/drawing/2015/10/21/chartex" xmlns:cx3="http://schemas.microsoft.com/office/drawing/2016/5/9/chartex" xmlns:cx4="http://schemas.microsoft.com/office/drawing/2016/5/10/chartex" xmlns:cx5="http://schemas.microsoft.com/office/drawing/2016/5/11/chartex" xmlns:cx6="http://schemas.microsoft.com/office/drawing/2016/5/12/chartex" xmlns:cx7="http://schemas.microsoft.com/office/drawing/2016/5/13/chartex" xmlns:cx8="http://schemas.microsoft.com/office/drawing/2016/5/14/chartex" xmlns:mc="http://schemas.openxmlformats.org/markup-compatibility/2006" xmlns:aink="http://schemas.microsoft.com/office/drawing/2016/ink" xmlns:am3d="http://schemas.microsoft.com/office/drawing/2017/model3d" xmlns:o="urn:schemas-microsoft-com:office:office" xmlns:r="http://schemas.openxmlformats.org/officeDocument/2006/relationships" xmlns:m="http://schemas.openxmlformats.org/officeDocument/2006/math" xmlns:v="urn:schemas-microsoft-com:vml" xmlns:wp14="http://schemas.microsoft.com/office/word/2010/wordprocessingDrawing" xmlns:wp="http://schemas.openxmlformats.org/drawingml/2006/wordprocessingDrawing" xmlns:w10="urn:schemas-microsoft-com:office:word" xmlns:w="http://schemas.openxmlformats.org/wordprocessingml/2006/main" xmlns:w14="http://schemas.microsoft.com/office/word/2010/wordml" xmlns:w15="http://schemas.microsoft.com/office/word/2012/wordml" xmlns:w16cid="http://schemas.microsoft.com/office/word/2016/wordml/cid" xmlns:w16se="http://schemas.microsoft.com/office/word/2015/wordml/symex" xmlns:wpg="http://schemas.microsoft.com/office/word/2010/wordprocessingGroup" xmlns:wpi="http://schemas.microsoft.com/office/word/2010/wordprocessingInk" xmlns:wne="http://schemas.microsoft.com/office/word/2006/wordml" xmlns:wps="http://schemas.microsoft.com/office/word/2010/wordprocessingShape" mc:Ignorable="w14 w15 w16se w16cid wp14">
   <w:body>
     <w:p>
-      <w:r>
+      <w:pPr>
+        <w:spacing w:after="0" w:line="240" w:lineRule="auto"/>
+        <w:rPr>
+          <w:sz w:val="20"/>
+          <w:szCs w:val="20"/>
+        </w:rPr>
+      </w:pPr>
+      <w:r>
+        <w:rPr>
+          <w:sz w:val="20"/>
+          <w:szCs w:val="20"/>
+        </w:rPr>
         <w:t>1</w:t>
       </w:r>
       <w:r>
+        <w:rPr>
+          <w:sz w:val="20"/>
+          <w:szCs w:val="20"/>
+        </w:rPr>
         <w:tab/>
         <w:t>Broad-Scope (Entire Passage)</w:t>
       </w:r>
     </w:p>
     <w:p>
-      <w:r>
+      <w:pPr>
+        <w:spacing w:after="0" w:line="240" w:lineRule="auto"/>
+        <w:rPr>
+          <w:sz w:val="20"/>
+          <w:szCs w:val="20"/>
+        </w:rPr>
+      </w:pPr>
+      <w:r>
+        <w:rPr>
+          <w:sz w:val="20"/>
+          <w:szCs w:val="20"/>
+        </w:rPr>
         <w:t>2</w:t>
       </w:r>
       <w:r>
+        <w:rPr>
+          <w:sz w:val="20"/>
+          <w:szCs w:val="20"/>
+        </w:rPr>
         <w:tab/>
         <w:t>Elimination</w:t>
       </w:r>
     </w:p>
     <w:p>
-      <w:r>
+      <w:pPr>
+        <w:spacing w:after="0" w:line="240" w:lineRule="auto"/>
+        <w:rPr>
+          <w:sz w:val="20"/>
+          <w:szCs w:val="20"/>
+        </w:rPr>
+      </w:pPr>
+      <w:r>
+        <w:rPr>
+          <w:sz w:val="20"/>
+          <w:szCs w:val="20"/>
+        </w:rPr>
         <w:t>3</w:t>
       </w:r>
       <w:r>
+        <w:rPr>
+          <w:sz w:val="20"/>
+          <w:szCs w:val="20"/>
+        </w:rPr>
         <w:tab/>
         <w:t>Broad-Scope (Lines/Paragraph); Elimination</w:t>
       </w:r>
     </w:p>
     <w:p>
-      <w:r>
+      <w:pPr>
+        <w:spacing w:after="0" w:line="240" w:lineRule="auto"/>
+        <w:rPr>
+          <w:sz w:val="20"/>
+          <w:szCs w:val="20"/>
+        </w:rPr>
+      </w:pPr>
+      <w:r>
+        <w:rPr>
+          <w:sz w:val="20"/>
+          <w:szCs w:val="20"/>
+        </w:rPr>
         <w:t>4</w:t>
       </w:r>
       <w:r>
+        <w:rPr>
+          <w:sz w:val="20"/>
+          <w:szCs w:val="20"/>
+        </w:rPr>
         <w:tab/>
         <w:t>Imply/Infer/Suggest; I SPY (Implied Line)</w:t>
       </w:r>
     </w:p>
     <w:p>
-      <w:r>
+      <w:pPr>
+        <w:spacing w:after="0" w:line="240" w:lineRule="auto"/>
+        <w:rPr>
+          <w:sz w:val="20"/>
+          <w:szCs w:val="20"/>
+        </w:rPr>
+      </w:pPr>
+      <w:r>
+        <w:rPr>
+          <w:sz w:val="20"/>
+          <w:szCs w:val="20"/>
+        </w:rPr>
         <w:t>5</w:t>
       </w:r>
       <w:r>
+        <w:rPr>
+          <w:sz w:val="20"/>
+          <w:szCs w:val="20"/>
+        </w:rPr>
         <w:tab/>
         <w:t>I SPY (Implied Line</w:t>
       </w:r>
       <w:proofErr w:type="gramStart"/>
       <w:r>
+        <w:rPr>
+          <w:sz w:val="20"/>
+          <w:szCs w:val="20"/>
+        </w:rPr>
         <w:t>) ;</w:t>
       </w:r>
       <w:proofErr w:type="gramEnd"/>
       <w:r>
+        <w:rPr>
+          <w:sz w:val="20"/>
+          <w:szCs w:val="20"/>
+        </w:rPr>
         <w:t xml:space="preserve"> Elimination</w:t>
       </w:r>
     </w:p>
     <w:p>
-      <w:r>
+      <w:pPr>
+        <w:spacing w:after="0" w:line="240" w:lineRule="auto"/>
+        <w:rPr>
+          <w:sz w:val="20"/>
+          <w:szCs w:val="20"/>
+        </w:rPr>
+      </w:pPr>
+      <w:r>
+        <w:rPr>
+          <w:sz w:val="20"/>
+          <w:szCs w:val="20"/>
+        </w:rPr>
         <w:t>6</w:t>
       </w:r>
       <w:r>
+        <w:rPr>
+          <w:sz w:val="20"/>
+          <w:szCs w:val="20"/>
+        </w:rPr>
         <w:tab/>
         <w:t>I SPY (Implied Line) </w:t>
-      </w:r>
-    </w:p>
-    <w:p>
-      <w:r>
-        <w:t>7</w:t>
-      </w:r>
-      <w:r>
-        <w:tab/>
-        <w:t>I SPY (Given Line); Imply/Infer/Suggest</w:t>
-      </w:r>
-    </w:p>
-    <w:p>
-      <w:r>
-        <w:t>8</w:t>
-      </w:r>
-      <w:r>
-        <w:tab/>
-        <w:t>I SPY (Implied Line); Imply/Infer/Suggest</w:t>
-      </w:r>
-    </w:p>
-    <w:p>
-      <w:r>
-        <w:t>9</w:t>
-      </w:r>
-      <w:r>
-        <w:tab/>
-        <w:t>I SPY (Implied Line) </w:t>
-      </w:r>
-    </w:p>
-    <w:p>
-      <w:r>
-        <w:t>10</w:t>
-      </w:r>
-      <w:r>
-        <w:tab/>
-        <w:t>I SPY (Implied Line) </w:t>
-      </w:r>
-    </w:p>
-    <w:p>
-      <w:r>
-        <w:t>11</w:t>
-      </w:r>
-      <w:r>
-        <w:tab/>
-        <w:t>Broad-Scope (General Theme)</w:t>
-      </w:r>
-    </w:p>
-    <w:p>
-      <w:r>
-        <w:t>12</w:t>
-      </w:r>
-      <w:r>
-        <w:tab/>
-        <w:t>I SPY (Given Line); Imply/Infer/Suggest</w:t>
-      </w:r>
-    </w:p>
-    <w:p>
-      <w:r>
-        <w:t>13</w:t>
-      </w:r>
-      <w:r>
-        <w:tab/>
-        <w:t>Broad-Scope (General Theme); Imply/Infer/Suggest</w:t>
-      </w:r>
-    </w:p>
-    <w:p>
-      <w:r>
-        <w:t>14</w:t>
-      </w:r>
-      <w:r>
-        <w:tab/>
-        <w:t>Broad-Scope (Lines/Paragraph)</w:t>
-      </w:r>
-    </w:p>
-    <w:p>
-      <w:r>
-        <w:t>15</w:t>
-      </w:r>
-      <w:r>
-        <w:tab/>
-        <w:t>Broad-Scope (Lines/Paragraph)</w:t>
-      </w:r>
-    </w:p>
-    <w:p>
-      <w:r>
-        <w:t>16</w:t>
-      </w:r>
-      <w:r>
-        <w:tab/>
-        <w:t>I SPY (Implied Line</w:t>
-      </w:r>
-      <w:proofErr w:type="gramStart"/>
-      <w:r>
-        <w:t>) ;</w:t>
-      </w:r>
-      <w:proofErr w:type="gramEnd"/>
-      <w:r>
-        <w:t xml:space="preserve"> Elimination</w:t>
-      </w:r>
-    </w:p>
-    <w:p>
-      <w:r>
-        <w:t>17</w:t>
-      </w:r>
-      <w:r>
-        <w:tab/>
-        <w:t>I SPY (Implied Line) </w:t>
-      </w:r>
-    </w:p>
-    <w:p>
-      <w:r>
-        <w:t>18</w:t>
-      </w:r>
-      <w:r>
-        <w:tab/>
-        <w:t>I SPY (Implied Line) </w:t>
-      </w:r>
-    </w:p>
-    <w:p>
-      <w:r>
-        <w:t>19</w:t>
-      </w:r>
-      <w:r>
-        <w:tab/>
-        <w:t>I SPY (Implied Line</w:t>
-      </w:r>
-      <w:proofErr w:type="gramStart"/>
-      <w:r>
-        <w:t>) ;</w:t>
-      </w:r>
-      <w:proofErr w:type="gramEnd"/>
-      <w:r>
-        <w:t xml:space="preserve"> Elimination</w:t>
-      </w:r>
-    </w:p>
-    <w:p>
-      <w:r>
-        <w:t>20</w:t>
-      </w:r>
-      <w:r>
-        <w:tab/>
-        <w:t>I SPY (Implied Line) </w:t>
-      </w:r>
-    </w:p>
-    <w:p>
-      <w:r>
-        <w:t>21</w:t>
-      </w:r>
-      <w:r>
-        <w:tab/>
-        <w:t>Broad-Scope (Entire Passage)</w:t>
-      </w:r>
-    </w:p>
-    <w:p>
-      <w:r>
-        <w:t>22</w:t>
-      </w:r>
-      <w:r>
-        <w:tab/>
-        <w:t>Imply/Infer/Suggest; I SPY (Implied Line)</w:t>
-      </w:r>
-    </w:p>
-    <w:p>
-      <w:r>
-        <w:t>23</w:t>
-      </w:r>
-      <w:r>
-        <w:tab/>
-        <w:t>Broad-Scope (Lines/Paragraph)</w:t>
-      </w:r>
-    </w:p>
-    <w:p>
-      <w:r>
-        <w:t>24</w:t>
-      </w:r>
-      <w:r>
-        <w:tab/>
-        <w:t>I SPY (Implied Line) </w:t>
-      </w:r>
-    </w:p>
-    <w:p>
-      <w:r>
-        <w:t>25</w:t>
-      </w:r>
-      <w:r>
-        <w:tab/>
-        <w:t>I SPY (Implied Line); Imply/Infer/Suggest</w:t>
-      </w:r>
-    </w:p>
-    <w:p>
-      <w:r>
-        <w:t>26</w:t>
-      </w:r>
-      <w:r>
-        <w:tab/>
-        <w:t>Broad-Scope (Lines/Paragraph)</w:t>
-      </w:r>
-    </w:p>
-    <w:p>
-      <w:r>
-        <w:t>27</w:t>
-      </w:r>
-      <w:r>
-        <w:tab/>
-        <w:t>I SPY (Given Line); Imply/Infer/Suggest</w:t>
-      </w:r>
-    </w:p>
-    <w:p>
-      <w:r>
-        <w:t>28</w:t>
-      </w:r>
-      <w:r>
-        <w:tab/>
-        <w:t xml:space="preserve">I SPY </w:t>
-      </w:r>
-      <w:proofErr w:type="gramStart"/>
-      <w:r>
-        <w:t>( Given</w:t>
-      </w:r>
-      <w:proofErr w:type="gramEnd"/>
-      <w:r>
-        <w:t xml:space="preserve"> Line)</w:t>
-      </w:r>
-    </w:p>
-    <w:p>
-      <w:r>
-        <w:t>29</w:t>
-      </w:r>
-      <w:r>
-        <w:tab/>
-        <w:t>Broad-Scope (Lines/Paragraph)</w:t>
-      </w:r>
-    </w:p>
-    <w:p>
-      <w:r>
-        <w:lastRenderedPageBreak/>
-        <w:t>30</w:t>
-      </w:r>
-      <w:r>
-        <w:tab/>
-        <w:t>I SPY (Given Line): Elimination</w:t>
-      </w:r>
-    </w:p>
-    <w:p>
-      <w:r>
-        <w:t>31</w:t>
-      </w:r>
-      <w:r>
-        <w:tab/>
-        <w:t>Broad-Scope (Entire Passage)</w:t>
-      </w:r>
-    </w:p>
-    <w:p>
-      <w:r>
-        <w:t>32</w:t>
-      </w:r>
-      <w:r>
-        <w:tab/>
-        <w:t>I SPY (Implied Line)</w:t>
-      </w:r>
-    </w:p>
-    <w:p>
-      <w:r>
-        <w:t>33</w:t>
-      </w:r>
-      <w:r>
-        <w:tab/>
-        <w:t>Broad-Scope (Lines/Paragraph)</w:t>
-      </w:r>
-    </w:p>
-    <w:p>
-      <w:r>
-        <w:t>34</w:t>
-      </w:r>
-      <w:r>
-        <w:tab/>
-        <w:t>I SPY (Implied Line)</w:t>
-      </w:r>
-    </w:p>
-    <w:p>
-      <w:r>
-        <w:t>35</w:t>
-      </w:r>
-      <w:r>
-        <w:tab/>
-        <w:t>I SPY (Implied Line)</w:t>
-      </w:r>
-    </w:p>
-    <w:p>
-      <w:r>
-        <w:t>36</w:t>
-      </w:r>
-      <w:r>
-        <w:tab/>
-        <w:t xml:space="preserve">I SPY </w:t>
-      </w:r>
-      <w:proofErr w:type="gramStart"/>
-      <w:r>
-        <w:t>( Given</w:t>
-      </w:r>
-      <w:proofErr w:type="gramEnd"/>
-      <w:r>
-        <w:t xml:space="preserve"> Line [Vocabulary])</w:t>
-      </w:r>
-    </w:p>
-    <w:p>
-      <w:r>
-        <w:t>37</w:t>
-      </w:r>
-      <w:r>
-        <w:tab/>
-        <w:t xml:space="preserve">I SPY </w:t>
-      </w:r>
-      <w:proofErr w:type="gramStart"/>
-      <w:r>
-        <w:t>( Given</w:t>
-      </w:r>
-      <w:proofErr w:type="gramEnd"/>
-      <w:r>
-        <w:t xml:space="preserve"> Line [Vocabulary])</w:t>
-      </w:r>
-    </w:p>
-    <w:p>
-      <w:r>
-        <w:t>38</w:t>
-      </w:r>
-      <w:r>
-        <w:tab/>
-        <w:t>I SPY (Implied Line)</w:t>
-      </w:r>
-    </w:p>
-    <w:p>
-      <w:r>
-        <w:t>39</w:t>
-      </w:r>
-      <w:r>
-        <w:tab/>
-        <w:t>I SPY (Implied Line)</w:t>
-      </w:r>
-    </w:p>
-    <w:p>
-      <w:r>
-        <w:t>40</w:t>
-      </w:r>
-      <w:r>
-        <w:tab/>
-        <w:t>I SPY (Implied Line)</w:t>
       </w:r>
       <w:bookmarkStart w:id="0" w:name="_GoBack"/>
       <w:bookmarkEnd w:id="0"/>
     </w:p>
+    <w:p>
+      <w:pPr>
+        <w:spacing w:after="0" w:line="240" w:lineRule="auto"/>
+        <w:rPr>
+          <w:sz w:val="20"/>
+          <w:szCs w:val="20"/>
+        </w:rPr>
+      </w:pPr>
+      <w:r>
+        <w:rPr>
+          <w:sz w:val="20"/>
+          <w:szCs w:val="20"/>
+        </w:rPr>
+        <w:t>7</w:t>
+      </w:r>
+      <w:r>
+        <w:rPr>
+          <w:sz w:val="20"/>
+          <w:szCs w:val="20"/>
+        </w:rPr>
+        <w:tab/>
+        <w:t>I SPY (Given Line); Imply/Infer/Suggest</w:t>
+      </w:r>
+    </w:p>
+    <w:p>
+      <w:pPr>
+        <w:spacing w:after="0" w:line="240" w:lineRule="auto"/>
+        <w:rPr>
+          <w:sz w:val="20"/>
+          <w:szCs w:val="20"/>
+        </w:rPr>
+      </w:pPr>
+      <w:r>
+        <w:rPr>
+          <w:sz w:val="20"/>
+          <w:szCs w:val="20"/>
+        </w:rPr>
+        <w:t>8</w:t>
+      </w:r>
+      <w:r>
+        <w:rPr>
+          <w:sz w:val="20"/>
+          <w:szCs w:val="20"/>
+        </w:rPr>
+        <w:tab/>
+        <w:t>I SPY (Implied Line); Imply/Infer/Suggest</w:t>
+      </w:r>
+    </w:p>
+    <w:p>
+      <w:pPr>
+        <w:spacing w:after="0" w:line="240" w:lineRule="auto"/>
+        <w:rPr>
+          <w:sz w:val="20"/>
+          <w:szCs w:val="20"/>
+        </w:rPr>
+      </w:pPr>
+      <w:r>
+        <w:rPr>
+          <w:sz w:val="20"/>
+          <w:szCs w:val="20"/>
+        </w:rPr>
+        <w:t>9</w:t>
+      </w:r>
+      <w:r>
+        <w:rPr>
+          <w:sz w:val="20"/>
+          <w:szCs w:val="20"/>
+        </w:rPr>
+        <w:tab/>
+        <w:t>I SPY (Implied Line) </w:t>
+      </w:r>
+    </w:p>
+    <w:p>
+      <w:pPr>
+        <w:spacing w:after="0" w:line="240" w:lineRule="auto"/>
+        <w:rPr>
+          <w:sz w:val="20"/>
+          <w:szCs w:val="20"/>
+        </w:rPr>
+      </w:pPr>
+      <w:r>
+        <w:rPr>
+          <w:sz w:val="20"/>
+          <w:szCs w:val="20"/>
+        </w:rPr>
+        <w:t>10</w:t>
+      </w:r>
+      <w:r>
+        <w:rPr>
+          <w:sz w:val="20"/>
+          <w:szCs w:val="20"/>
+        </w:rPr>
+        <w:tab/>
+        <w:t>I SPY (Implied Line) </w:t>
+      </w:r>
+    </w:p>
+    <w:p>
+      <w:pPr>
+        <w:spacing w:after="0" w:line="240" w:lineRule="auto"/>
+        <w:rPr>
+          <w:sz w:val="20"/>
+          <w:szCs w:val="20"/>
+        </w:rPr>
+      </w:pPr>
+      <w:r>
+        <w:rPr>
+          <w:sz w:val="20"/>
+          <w:szCs w:val="20"/>
+        </w:rPr>
+        <w:t>11</w:t>
+      </w:r>
+      <w:r>
+        <w:rPr>
+          <w:sz w:val="20"/>
+          <w:szCs w:val="20"/>
+        </w:rPr>
+        <w:tab/>
+        <w:t>Broad-Scope (General Theme)</w:t>
+      </w:r>
+    </w:p>
+    <w:p>
+      <w:pPr>
+        <w:spacing w:after="0" w:line="240" w:lineRule="auto"/>
+        <w:rPr>
+          <w:sz w:val="20"/>
+          <w:szCs w:val="20"/>
+        </w:rPr>
+      </w:pPr>
+      <w:r>
+        <w:rPr>
+          <w:sz w:val="20"/>
+          <w:szCs w:val="20"/>
+        </w:rPr>
+        <w:t>12</w:t>
+      </w:r>
+      <w:r>
+        <w:rPr>
+          <w:sz w:val="20"/>
+          <w:szCs w:val="20"/>
+        </w:rPr>
+        <w:tab/>
+        <w:t>I SPY (Given Line); Imply/Infer/Suggest</w:t>
+      </w:r>
+    </w:p>
+    <w:p>
+      <w:pPr>
+        <w:spacing w:after="0" w:line="240" w:lineRule="auto"/>
+        <w:rPr>
+          <w:sz w:val="20"/>
+          <w:szCs w:val="20"/>
+        </w:rPr>
+      </w:pPr>
+      <w:r>
+        <w:rPr>
+          <w:sz w:val="20"/>
+          <w:szCs w:val="20"/>
+        </w:rPr>
+        <w:t>13</w:t>
+      </w:r>
+      <w:r>
+        <w:rPr>
+          <w:sz w:val="20"/>
+          <w:szCs w:val="20"/>
+        </w:rPr>
+        <w:tab/>
+        <w:t>Broad-Scope (General Theme); Imply/Infer/Suggest</w:t>
+      </w:r>
+    </w:p>
+    <w:p>
+      <w:pPr>
+        <w:spacing w:after="0" w:line="240" w:lineRule="auto"/>
+        <w:rPr>
+          <w:sz w:val="20"/>
+          <w:szCs w:val="20"/>
+        </w:rPr>
+      </w:pPr>
+      <w:r>
+        <w:rPr>
+          <w:sz w:val="20"/>
+          <w:szCs w:val="20"/>
+        </w:rPr>
+        <w:t>14</w:t>
+      </w:r>
+      <w:r>
+        <w:rPr>
+          <w:sz w:val="20"/>
+          <w:szCs w:val="20"/>
+        </w:rPr>
+        <w:tab/>
+        <w:t>Broad-Scope (Lines/Paragraph)</w:t>
+      </w:r>
+    </w:p>
+    <w:p>
+      <w:pPr>
+        <w:spacing w:after="0" w:line="240" w:lineRule="auto"/>
+        <w:rPr>
+          <w:sz w:val="20"/>
+          <w:szCs w:val="20"/>
+        </w:rPr>
+      </w:pPr>
+      <w:r>
+        <w:rPr>
+          <w:sz w:val="20"/>
+          <w:szCs w:val="20"/>
+        </w:rPr>
+        <w:t>15</w:t>
+      </w:r>
+      <w:r>
+        <w:rPr>
+          <w:sz w:val="20"/>
+          <w:szCs w:val="20"/>
+        </w:rPr>
+        <w:tab/>
+        <w:t>Broad-Scope (Lines/Paragraph)</w:t>
+      </w:r>
+    </w:p>
+    <w:p>
+      <w:pPr>
+        <w:spacing w:after="0" w:line="240" w:lineRule="auto"/>
+        <w:rPr>
+          <w:sz w:val="20"/>
+          <w:szCs w:val="20"/>
+        </w:rPr>
+      </w:pPr>
+      <w:r>
+        <w:rPr>
+          <w:sz w:val="20"/>
+          <w:szCs w:val="20"/>
+        </w:rPr>
+        <w:t>16</w:t>
+      </w:r>
+      <w:r>
+        <w:rPr>
+          <w:sz w:val="20"/>
+          <w:szCs w:val="20"/>
+        </w:rPr>
+        <w:tab/>
+        <w:t>I SPY (Implied Line</w:t>
+      </w:r>
+      <w:proofErr w:type="gramStart"/>
+      <w:r>
+        <w:rPr>
+          <w:sz w:val="20"/>
+          <w:szCs w:val="20"/>
+        </w:rPr>
+        <w:t>) ;</w:t>
+      </w:r>
+      <w:proofErr w:type="gramEnd"/>
+      <w:r>
+        <w:rPr>
+          <w:sz w:val="20"/>
+          <w:szCs w:val="20"/>
+        </w:rPr>
+        <w:t xml:space="preserve"> Elimination</w:t>
+      </w:r>
+    </w:p>
+    <w:p>
+      <w:pPr>
+        <w:spacing w:after="0" w:line="240" w:lineRule="auto"/>
+        <w:rPr>
+          <w:sz w:val="20"/>
+          <w:szCs w:val="20"/>
+        </w:rPr>
+      </w:pPr>
+      <w:r>
+        <w:rPr>
+          <w:sz w:val="20"/>
+          <w:szCs w:val="20"/>
+        </w:rPr>
+        <w:t>17</w:t>
+      </w:r>
+      <w:r>
+        <w:rPr>
+          <w:sz w:val="20"/>
+          <w:szCs w:val="20"/>
+        </w:rPr>
+        <w:tab/>
+        <w:t>I SPY (Implied Line) </w:t>
+      </w:r>
+    </w:p>
+    <w:p>
+      <w:pPr>
+        <w:spacing w:after="0" w:line="240" w:lineRule="auto"/>
+        <w:rPr>
+          <w:sz w:val="20"/>
+          <w:szCs w:val="20"/>
+        </w:rPr>
+      </w:pPr>
+      <w:r>
+        <w:rPr>
+          <w:sz w:val="20"/>
+          <w:szCs w:val="20"/>
+        </w:rPr>
+        <w:t>18</w:t>
+      </w:r>
+      <w:r>
+        <w:rPr>
+          <w:sz w:val="20"/>
+          <w:szCs w:val="20"/>
+        </w:rPr>
+        <w:tab/>
+        <w:t>I SPY (Implied Line) </w:t>
+      </w:r>
+    </w:p>
+    <w:p>
+      <w:pPr>
+        <w:spacing w:after="0" w:line="240" w:lineRule="auto"/>
+        <w:rPr>
+          <w:sz w:val="20"/>
+          <w:szCs w:val="20"/>
+        </w:rPr>
+      </w:pPr>
+      <w:r>
+        <w:rPr>
+          <w:sz w:val="20"/>
+          <w:szCs w:val="20"/>
+        </w:rPr>
+        <w:t>19</w:t>
+      </w:r>
+      <w:r>
+        <w:rPr>
+          <w:sz w:val="20"/>
+          <w:szCs w:val="20"/>
+        </w:rPr>
+        <w:tab/>
+        <w:t>I SPY (Implied Line</w:t>
+      </w:r>
+      <w:proofErr w:type="gramStart"/>
+      <w:r>
+        <w:rPr>
+          <w:sz w:val="20"/>
+          <w:szCs w:val="20"/>
+        </w:rPr>
+        <w:t>) ;</w:t>
+      </w:r>
+      <w:proofErr w:type="gramEnd"/>
+      <w:r>
+        <w:rPr>
+          <w:sz w:val="20"/>
+          <w:szCs w:val="20"/>
+        </w:rPr>
+        <w:t xml:space="preserve"> Elimination</w:t>
+      </w:r>
+    </w:p>
+    <w:p>
+      <w:pPr>
+        <w:spacing w:after="0" w:line="240" w:lineRule="auto"/>
+        <w:rPr>
+          <w:sz w:val="20"/>
+          <w:szCs w:val="20"/>
+        </w:rPr>
+      </w:pPr>
+      <w:r>
+        <w:rPr>
+          <w:sz w:val="20"/>
+          <w:szCs w:val="20"/>
+        </w:rPr>
+        <w:t>20</w:t>
+      </w:r>
+      <w:r>
+        <w:rPr>
+          <w:sz w:val="20"/>
+          <w:szCs w:val="20"/>
+        </w:rPr>
+        <w:tab/>
+        <w:t>I SPY (Implied Line) </w:t>
+      </w:r>
+    </w:p>
+    <w:p>
+      <w:pPr>
+        <w:spacing w:after="0" w:line="240" w:lineRule="auto"/>
+        <w:rPr>
+          <w:sz w:val="20"/>
+          <w:szCs w:val="20"/>
+        </w:rPr>
+      </w:pPr>
+      <w:r>
+        <w:rPr>
+          <w:sz w:val="20"/>
+          <w:szCs w:val="20"/>
+        </w:rPr>
+        <w:t>21</w:t>
+      </w:r>
+      <w:r>
+        <w:rPr>
+          <w:sz w:val="20"/>
+          <w:szCs w:val="20"/>
+        </w:rPr>
+        <w:tab/>
+        <w:t>Broad-Scope (Entire Passage)</w:t>
+      </w:r>
+    </w:p>
+    <w:p>
+      <w:pPr>
+        <w:spacing w:after="0" w:line="240" w:lineRule="auto"/>
+        <w:rPr>
+          <w:sz w:val="20"/>
+          <w:szCs w:val="20"/>
+        </w:rPr>
+      </w:pPr>
+      <w:r>
+        <w:rPr>
+          <w:sz w:val="20"/>
+          <w:szCs w:val="20"/>
+        </w:rPr>
+        <w:t>22</w:t>
+      </w:r>
+      <w:r>
+        <w:rPr>
+          <w:sz w:val="20"/>
+          <w:szCs w:val="20"/>
+        </w:rPr>
+        <w:tab/>
+        <w:t>Imply/Infer/Suggest; I SPY (Implied Line)</w:t>
+      </w:r>
+    </w:p>
+    <w:p>
+      <w:pPr>
+        <w:spacing w:after="0" w:line="240" w:lineRule="auto"/>
+        <w:rPr>
+          <w:sz w:val="20"/>
+          <w:szCs w:val="20"/>
+        </w:rPr>
+      </w:pPr>
+      <w:r>
+        <w:rPr>
+          <w:sz w:val="20"/>
+          <w:szCs w:val="20"/>
+        </w:rPr>
+        <w:t>23</w:t>
+      </w:r>
+      <w:r>
+        <w:rPr>
+          <w:sz w:val="20"/>
+          <w:szCs w:val="20"/>
+        </w:rPr>
+        <w:tab/>
+        <w:t>Broad-Scope (Lines/Paragraph)</w:t>
+      </w:r>
+    </w:p>
+    <w:p>
+      <w:pPr>
+        <w:spacing w:after="0" w:line="240" w:lineRule="auto"/>
+        <w:rPr>
+          <w:sz w:val="20"/>
+          <w:szCs w:val="20"/>
+        </w:rPr>
+      </w:pPr>
+      <w:r>
+        <w:rPr>
+          <w:sz w:val="20"/>
+          <w:szCs w:val="20"/>
+        </w:rPr>
+        <w:t>24</w:t>
+      </w:r>
+      <w:r>
+        <w:rPr>
+          <w:sz w:val="20"/>
+          <w:szCs w:val="20"/>
+        </w:rPr>
+        <w:tab/>
+        <w:t>I SPY (Implied Line) </w:t>
+      </w:r>
+    </w:p>
+    <w:p>
+      <w:pPr>
+        <w:spacing w:after="0" w:line="240" w:lineRule="auto"/>
+        <w:rPr>
+          <w:sz w:val="20"/>
+          <w:szCs w:val="20"/>
+        </w:rPr>
+      </w:pPr>
+      <w:r>
+        <w:rPr>
+          <w:sz w:val="20"/>
+          <w:szCs w:val="20"/>
+        </w:rPr>
+        <w:t>25</w:t>
+      </w:r>
+      <w:r>
+        <w:rPr>
+          <w:sz w:val="20"/>
+          <w:szCs w:val="20"/>
+        </w:rPr>
+        <w:tab/>
+        <w:t>I SPY (Implied Line); Imply/Infer/Suggest</w:t>
+      </w:r>
+    </w:p>
+    <w:p>
+      <w:pPr>
+        <w:spacing w:after="0" w:line="240" w:lineRule="auto"/>
+        <w:rPr>
+          <w:sz w:val="20"/>
+          <w:szCs w:val="20"/>
+        </w:rPr>
+      </w:pPr>
+      <w:r>
+        <w:rPr>
+          <w:sz w:val="20"/>
+          <w:szCs w:val="20"/>
+        </w:rPr>
+        <w:t>26</w:t>
+      </w:r>
+      <w:r>
+        <w:rPr>
+          <w:sz w:val="20"/>
+          <w:szCs w:val="20"/>
+        </w:rPr>
+        <w:tab/>
+        <w:t>Broad-Scope (Lines/Paragraph)</w:t>
+      </w:r>
+    </w:p>
+    <w:p>
+      <w:pPr>
+        <w:spacing w:after="0" w:line="240" w:lineRule="auto"/>
+        <w:rPr>
+          <w:sz w:val="20"/>
+          <w:szCs w:val="20"/>
+        </w:rPr>
+      </w:pPr>
+      <w:r>
+        <w:rPr>
+          <w:sz w:val="20"/>
+          <w:szCs w:val="20"/>
+        </w:rPr>
+        <w:t>27</w:t>
+      </w:r>
+      <w:r>
+        <w:rPr>
+          <w:sz w:val="20"/>
+          <w:szCs w:val="20"/>
+        </w:rPr>
+        <w:tab/>
+        <w:t>I SPY (Given Line); Imply/Infer/Suggest</w:t>
+      </w:r>
+    </w:p>
+    <w:p>
+      <w:pPr>
+        <w:spacing w:after="0" w:line="240" w:lineRule="auto"/>
+        <w:rPr>
+          <w:sz w:val="20"/>
+          <w:szCs w:val="20"/>
+        </w:rPr>
+      </w:pPr>
+      <w:r>
+        <w:rPr>
+          <w:sz w:val="20"/>
+          <w:szCs w:val="20"/>
+        </w:rPr>
+        <w:t>28</w:t>
+      </w:r>
+      <w:r>
+        <w:rPr>
+          <w:sz w:val="20"/>
+          <w:szCs w:val="20"/>
+        </w:rPr>
+        <w:tab/>
+        <w:t xml:space="preserve">I SPY </w:t>
+      </w:r>
+      <w:proofErr w:type="gramStart"/>
+      <w:r>
+        <w:rPr>
+          <w:sz w:val="20"/>
+          <w:szCs w:val="20"/>
+        </w:rPr>
+        <w:t>( Given</w:t>
+      </w:r>
+      <w:proofErr w:type="gramEnd"/>
+      <w:r>
+        <w:rPr>
+          <w:sz w:val="20"/>
+          <w:szCs w:val="20"/>
+        </w:rPr>
+        <w:t xml:space="preserve"> Line)</w:t>
+      </w:r>
+    </w:p>
+    <w:p>
+      <w:pPr>
+        <w:spacing w:after="0" w:line="240" w:lineRule="auto"/>
+        <w:rPr>
+          <w:sz w:val="20"/>
+          <w:szCs w:val="20"/>
+        </w:rPr>
+      </w:pPr>
+      <w:r>
+        <w:rPr>
+          <w:sz w:val="20"/>
+          <w:szCs w:val="20"/>
+        </w:rPr>
+        <w:t>29</w:t>
+      </w:r>
+      <w:r>
+        <w:rPr>
+          <w:sz w:val="20"/>
+          <w:szCs w:val="20"/>
+        </w:rPr>
+        <w:tab/>
+        <w:t>Broad-Scope (Lines/Paragraph)</w:t>
+      </w:r>
+    </w:p>
+    <w:p>
+      <w:pPr>
+        <w:spacing w:after="0" w:line="240" w:lineRule="auto"/>
+        <w:rPr>
+          <w:sz w:val="20"/>
+          <w:szCs w:val="20"/>
+        </w:rPr>
+      </w:pPr>
+      <w:r>
+        <w:rPr>
+          <w:sz w:val="20"/>
+          <w:szCs w:val="20"/>
+        </w:rPr>
+        <w:t>30</w:t>
+      </w:r>
+      <w:r>
+        <w:rPr>
+          <w:sz w:val="20"/>
+          <w:szCs w:val="20"/>
+        </w:rPr>
+        <w:tab/>
+        <w:t>I SPY (Given Line): Elimination</w:t>
+      </w:r>
+    </w:p>
+    <w:p>
+      <w:pPr>
+        <w:spacing w:after="0" w:line="240" w:lineRule="auto"/>
+        <w:rPr>
+          <w:sz w:val="20"/>
+          <w:szCs w:val="20"/>
+        </w:rPr>
+      </w:pPr>
+      <w:r>
+        <w:rPr>
+          <w:sz w:val="20"/>
+          <w:szCs w:val="20"/>
+        </w:rPr>
+        <w:t>31</w:t>
+      </w:r>
+      <w:r>
+        <w:rPr>
+          <w:sz w:val="20"/>
+          <w:szCs w:val="20"/>
+        </w:rPr>
+        <w:tab/>
+        <w:t>Broad-Scope (Entire Passage)</w:t>
+      </w:r>
+    </w:p>
+    <w:p>
+      <w:pPr>
+        <w:spacing w:after="0" w:line="240" w:lineRule="auto"/>
+        <w:rPr>
+          <w:sz w:val="20"/>
+          <w:szCs w:val="20"/>
+        </w:rPr>
+      </w:pPr>
+      <w:r>
+        <w:rPr>
+          <w:sz w:val="20"/>
+          <w:szCs w:val="20"/>
+        </w:rPr>
+        <w:t>32</w:t>
+      </w:r>
+      <w:r>
+        <w:rPr>
+          <w:sz w:val="20"/>
+          <w:szCs w:val="20"/>
+        </w:rPr>
+        <w:tab/>
+        <w:t>I SPY (Implied Line)</w:t>
+      </w:r>
+    </w:p>
+    <w:p>
+      <w:pPr>
+        <w:spacing w:after="0" w:line="240" w:lineRule="auto"/>
+        <w:rPr>
+          <w:sz w:val="20"/>
+          <w:szCs w:val="20"/>
+        </w:rPr>
+      </w:pPr>
+      <w:r>
+        <w:rPr>
+          <w:sz w:val="20"/>
+          <w:szCs w:val="20"/>
+        </w:rPr>
+        <w:t>33</w:t>
+      </w:r>
+      <w:r>
+        <w:rPr>
+          <w:sz w:val="20"/>
+          <w:szCs w:val="20"/>
+        </w:rPr>
+        <w:tab/>
+        <w:t>Broad-Scope (Lines/Paragraph)</w:t>
+      </w:r>
+    </w:p>
+    <w:p>
+      <w:pPr>
+        <w:spacing w:after="0" w:line="240" w:lineRule="auto"/>
+        <w:rPr>
+          <w:sz w:val="20"/>
+          <w:szCs w:val="20"/>
+        </w:rPr>
+      </w:pPr>
+      <w:r>
+        <w:rPr>
+          <w:sz w:val="20"/>
+          <w:szCs w:val="20"/>
+        </w:rPr>
+        <w:t>34</w:t>
+      </w:r>
+      <w:r>
+        <w:rPr>
+          <w:sz w:val="20"/>
+          <w:szCs w:val="20"/>
+        </w:rPr>
+        <w:tab/>
+        <w:t>I SPY (Implied Line)</w:t>
+      </w:r>
+    </w:p>
+    <w:p>
+      <w:pPr>
+        <w:spacing w:after="0" w:line="240" w:lineRule="auto"/>
+        <w:rPr>
+          <w:sz w:val="20"/>
+          <w:szCs w:val="20"/>
+        </w:rPr>
+      </w:pPr>
+      <w:r>
+        <w:rPr>
+          <w:sz w:val="20"/>
+          <w:szCs w:val="20"/>
+        </w:rPr>
+        <w:t>35</w:t>
+      </w:r>
+      <w:r>
+        <w:rPr>
+          <w:sz w:val="20"/>
+          <w:szCs w:val="20"/>
+        </w:rPr>
+        <w:tab/>
+        <w:t>I SPY (Implied Line)</w:t>
+      </w:r>
+    </w:p>
+    <w:p>
+      <w:pPr>
+        <w:spacing w:after="0" w:line="240" w:lineRule="auto"/>
+        <w:rPr>
+          <w:sz w:val="20"/>
+          <w:szCs w:val="20"/>
+        </w:rPr>
+      </w:pPr>
+      <w:r>
+        <w:rPr>
+          <w:sz w:val="20"/>
+          <w:szCs w:val="20"/>
+        </w:rPr>
+        <w:t>36</w:t>
+      </w:r>
+      <w:r>
+        <w:rPr>
+          <w:sz w:val="20"/>
+          <w:szCs w:val="20"/>
+        </w:rPr>
+        <w:tab/>
+        <w:t xml:space="preserve">I SPY </w:t>
+      </w:r>
+      <w:proofErr w:type="gramStart"/>
+      <w:r>
+        <w:rPr>
+          <w:sz w:val="20"/>
+          <w:szCs w:val="20"/>
+        </w:rPr>
+        <w:t>( Given</w:t>
+      </w:r>
+      <w:proofErr w:type="gramEnd"/>
+      <w:r>
+        <w:rPr>
+          <w:sz w:val="20"/>
+          <w:szCs w:val="20"/>
+        </w:rPr>
+        <w:t xml:space="preserve"> Line [Vocabulary])</w:t>
+      </w:r>
+    </w:p>
+    <w:p>
+      <w:pPr>
+        <w:spacing w:after="0" w:line="240" w:lineRule="auto"/>
+        <w:rPr>
+          <w:sz w:val="20"/>
+          <w:szCs w:val="20"/>
+        </w:rPr>
+      </w:pPr>
+      <w:r>
+        <w:rPr>
+          <w:sz w:val="20"/>
+          <w:szCs w:val="20"/>
+        </w:rPr>
+        <w:t>37</w:t>
+      </w:r>
+      <w:r>
+        <w:rPr>
+          <w:sz w:val="20"/>
+          <w:szCs w:val="20"/>
+        </w:rPr>
+        <w:tab/>
+        <w:t xml:space="preserve">I SPY </w:t>
+      </w:r>
+      <w:proofErr w:type="gramStart"/>
+      <w:r>
+        <w:rPr>
+          <w:sz w:val="20"/>
+          <w:szCs w:val="20"/>
+        </w:rPr>
+        <w:t>( Given</w:t>
+      </w:r>
+      <w:proofErr w:type="gramEnd"/>
+      <w:r>
+        <w:rPr>
+          <w:sz w:val="20"/>
+          <w:szCs w:val="20"/>
+        </w:rPr>
+        <w:t xml:space="preserve"> Line [Vocabulary])</w:t>
+      </w:r>
+    </w:p>
+    <w:p>
+      <w:pPr>
+        <w:spacing w:after="0" w:line="240" w:lineRule="auto"/>
+        <w:rPr>
+          <w:sz w:val="20"/>
+          <w:szCs w:val="20"/>
+        </w:rPr>
+      </w:pPr>
+      <w:r>
+        <w:rPr>
+          <w:sz w:val="20"/>
+          <w:szCs w:val="20"/>
+        </w:rPr>
+        <w:t>38</w:t>
+      </w:r>
+      <w:r>
+        <w:rPr>
+          <w:sz w:val="20"/>
+          <w:szCs w:val="20"/>
+        </w:rPr>
+        <w:tab/>
+        <w:t>I SPY (Implied Line)</w:t>
+      </w:r>
+    </w:p>
+    <w:p>
+      <w:pPr>
+        <w:spacing w:after="0" w:line="240" w:lineRule="auto"/>
+        <w:rPr>
+          <w:sz w:val="20"/>
+          <w:szCs w:val="20"/>
+        </w:rPr>
+      </w:pPr>
+      <w:r>
+        <w:rPr>
+          <w:sz w:val="20"/>
+          <w:szCs w:val="20"/>
+        </w:rPr>
+        <w:t>39</w:t>
+      </w:r>
+      <w:r>
+        <w:rPr>
+          <w:sz w:val="20"/>
+          <w:szCs w:val="20"/>
+        </w:rPr>
+        <w:tab/>
+        <w:t>I SPY (Implied Line)</w:t>
+      </w:r>
+    </w:p>
+    <w:p>
+      <w:pPr>
+        <w:spacing w:after="0" w:line="240" w:lineRule="auto"/>
+        <w:rPr>
+          <w:sz w:val="20"/>
+          <w:szCs w:val="20"/>
+        </w:rPr>
+      </w:pPr>
+      <w:r>
+        <w:rPr>
+          <w:sz w:val="20"/>
+          <w:szCs w:val="20"/>
+        </w:rPr>
+        <w:t>40</w:t>
+      </w:r>
+      <w:r>
+        <w:rPr>
+          <w:sz w:val="20"/>
+          <w:szCs w:val="20"/>
+        </w:rPr>
+        <w:tab/>
+        <w:t>I SPY (Implied Line)</w:t>
+      </w:r>
+    </w:p>
     <w:sectPr>
-      <w:pgSz w:w="12240" w:h="15840"/>
-      <w:pgMar w:top="1440" w:right="1440" w:bottom="1440" w:left="1440" w:header="720" w:footer="720" w:gutter="0"/>
+      <w:headerReference w:type="default" r:id="rId6"/>
+      <w:pgSz w:w="15840" w:h="12240" w:orient="landscape"/>
+      <w:pgMar w:top="720" w:right="720" w:bottom="720" w:left="720" w:header="720" w:footer="720" w:gutter="0"/>
       <w:cols w:space="720"/>
       <w:docGrid w:linePitch="360"/>
     </w:sectPr>
   </w:body>
 </w:document>
+</file>
+
+<file path=word/endnotes.xml><?xml version="1.0" encoding="utf-8"?>
+<w:endnotes xmlns:wpc="http://schemas.microsoft.com/office/word/2010/wordprocessingCanvas" xmlns:cx="http://schemas.microsoft.com/office/drawing/2014/chartex" xmlns:cx1="http://schemas.microsoft.com/office/drawing/2015/9/8/chartex" xmlns:cx2="http://schemas.microsoft.com/office/drawing/2015/10/21/chartex" xmlns:cx3="http://schemas.microsoft.com/office/drawing/2016/5/9/chartex" xmlns:cx4="http://schemas.microsoft.com/office/drawing/2016/5/10/chartex" xmlns:cx5="http://schemas.microsoft.com/office/drawing/2016/5/11/chartex" xmlns:cx6="http://schemas.microsoft.com/office/drawing/2016/5/12/chartex" xmlns:cx7="http://schemas.microsoft.com/office/drawing/2016/5/13/chartex" xmlns:cx8="http://schemas.microsoft.com/office/drawing/2016/5/14/chartex" xmlns:mc="http://schemas.openxmlformats.org/markup-compatibility/2006" xmlns:aink="http://schemas.microsoft.com/office/drawing/2016/ink" xmlns:am3d="http://schemas.microsoft.com/office/drawing/2017/model3d" xmlns:o="urn:schemas-microsoft-com:office:office" xmlns:r="http://schemas.openxmlformats.org/officeDocument/2006/relationships" xmlns:m="http://schemas.openxmlformats.org/officeDocument/2006/math" xmlns:v="urn:schemas-microsoft-com:vml" xmlns:wp14="http://schemas.microsoft.com/office/word/2010/wordprocessingDrawing" xmlns:wp="http://schemas.openxmlformats.org/drawingml/2006/wordprocessingDrawing" xmlns:w10="urn:schemas-microsoft-com:office:word" xmlns:w="http://schemas.openxmlformats.org/wordprocessingml/2006/main" xmlns:w14="http://schemas.microsoft.com/office/word/2010/wordml" xmlns:w15="http://schemas.microsoft.com/office/word/2012/wordml" xmlns:w16cid="http://schemas.microsoft.com/office/word/2016/wordml/cid" xmlns:w16se="http://schemas.microsoft.com/office/word/2015/wordml/symex" xmlns:wpg="http://schemas.microsoft.com/office/word/2010/wordprocessingGroup" xmlns:wpi="http://schemas.microsoft.com/office/word/2010/wordprocessingInk" xmlns:wne="http://schemas.microsoft.com/office/word/2006/wordml" xmlns:wps="http://schemas.microsoft.com/office/word/2010/wordprocessingShape" mc:Ignorable="w14 w15 w16se w16cid wp14">
+  <w:endnote w:type="separator" w:id="-1">
+    <w:p>
+      <w:pPr>
+        <w:spacing w:after="0" w:line="240" w:lineRule="auto"/>
+      </w:pPr>
+      <w:r>
+        <w:separator/>
+      </w:r>
+    </w:p>
+  </w:endnote>
+  <w:endnote w:type="continuationSeparator" w:id="0">
+    <w:p>
+      <w:pPr>
+        <w:spacing w:after="0" w:line="240" w:lineRule="auto"/>
+      </w:pPr>
+      <w:r>
+        <w:continuationSeparator/>
+      </w:r>
+    </w:p>
+  </w:endnote>
+</w:endnotes>
+</file>
+
+<file path=word/footnotes.xml><?xml version="1.0" encoding="utf-8"?>
+<w:footnotes xmlns:wpc="http://schemas.microsoft.com/office/word/2010/wordprocessingCanvas" xmlns:cx="http://schemas.microsoft.com/office/drawing/2014/chartex" xmlns:cx1="http://schemas.microsoft.com/office/drawing/2015/9/8/chartex" xmlns:cx2="http://schemas.microsoft.com/office/drawing/2015/10/21/chartex" xmlns:cx3="http://schemas.microsoft.com/office/drawing/2016/5/9/chartex" xmlns:cx4="http://schemas.microsoft.com/office/drawing/2016/5/10/chartex" xmlns:cx5="http://schemas.microsoft.com/office/drawing/2016/5/11/chartex" xmlns:cx6="http://schemas.microsoft.com/office/drawing/2016/5/12/chartex" xmlns:cx7="http://schemas.microsoft.com/office/drawing/2016/5/13/chartex" xmlns:cx8="http://schemas.microsoft.com/office/drawing/2016/5/14/chartex" xmlns:mc="http://schemas.openxmlformats.org/markup-compatibility/2006" xmlns:aink="http://schemas.microsoft.com/office/drawing/2016/ink" xmlns:am3d="http://schemas.microsoft.com/office/drawing/2017/model3d" xmlns:o="urn:schemas-microsoft-com:office:office" xmlns:r="http://schemas.openxmlformats.org/officeDocument/2006/relationships" xmlns:m="http://schemas.openxmlformats.org/officeDocument/2006/math" xmlns:v="urn:schemas-microsoft-com:vml" xmlns:wp14="http://schemas.microsoft.com/office/word/2010/wordprocessingDrawing" xmlns:wp="http://schemas.openxmlformats.org/drawingml/2006/wordprocessingDrawing" xmlns:w10="urn:schemas-microsoft-com:office:word" xmlns:w="http://schemas.openxmlformats.org/wordprocessingml/2006/main" xmlns:w14="http://schemas.microsoft.com/office/word/2010/wordml" xmlns:w15="http://schemas.microsoft.com/office/word/2012/wordml" xmlns:w16cid="http://schemas.microsoft.com/office/word/2016/wordml/cid" xmlns:w16se="http://schemas.microsoft.com/office/word/2015/wordml/symex" xmlns:wpg="http://schemas.microsoft.com/office/word/2010/wordprocessingGroup" xmlns:wpi="http://schemas.microsoft.com/office/word/2010/wordprocessingInk" xmlns:wne="http://schemas.microsoft.com/office/word/2006/wordml" xmlns:wps="http://schemas.microsoft.com/office/word/2010/wordprocessingShape" mc:Ignorable="w14 w15 w16se w16cid wp14">
+  <w:footnote w:type="separator" w:id="-1">
+    <w:p>
+      <w:pPr>
+        <w:spacing w:after="0" w:line="240" w:lineRule="auto"/>
+      </w:pPr>
+      <w:r>
+        <w:separator/>
+      </w:r>
+    </w:p>
+  </w:footnote>
+  <w:footnote w:type="continuationSeparator" w:id="0">
+    <w:p>
+      <w:pPr>
+        <w:spacing w:after="0" w:line="240" w:lineRule="auto"/>
+      </w:pPr>
+      <w:r>
+        <w:continuationSeparator/>
+      </w:r>
+    </w:p>
+  </w:footnote>
+</w:footnotes>
+</file>
+
+<file path=word/header1.xml><?xml version="1.0" encoding="utf-8"?>
+<w:hdr xmlns:wpc="http://schemas.microsoft.com/office/word/2010/wordprocessingCanvas" xmlns:cx="http://schemas.microsoft.com/office/drawing/2014/chartex" xmlns:cx1="http://schemas.microsoft.com/office/drawing/2015/9/8/chartex" xmlns:cx2="http://schemas.microsoft.com/office/drawing/2015/10/21/chartex" xmlns:cx3="http://schemas.microsoft.com/office/drawing/2016/5/9/chartex" xmlns:cx4="http://schemas.microsoft.com/office/drawing/2016/5/10/chartex" xmlns:cx5="http://schemas.microsoft.com/office/drawing/2016/5/11/chartex" xmlns:cx6="http://schemas.microsoft.com/office/drawing/2016/5/12/chartex" xmlns:cx7="http://schemas.microsoft.com/office/drawing/2016/5/13/chartex" xmlns:cx8="http://schemas.microsoft.com/office/drawing/2016/5/14/chartex" xmlns:mc="http://schemas.openxmlformats.org/markup-compatibility/2006" xmlns:aink="http://schemas.microsoft.com/office/drawing/2016/ink" xmlns:am3d="http://schemas.microsoft.com/office/drawing/2017/model3d" xmlns:o="urn:schemas-microsoft-com:office:office" xmlns:r="http://schemas.openxmlformats.org/officeDocument/2006/relationships" xmlns:m="http://schemas.openxmlformats.org/officeDocument/2006/math" xmlns:v="urn:schemas-microsoft-com:vml" xmlns:wp14="http://schemas.microsoft.com/office/word/2010/wordprocessingDrawing" xmlns:wp="http://schemas.openxmlformats.org/drawingml/2006/wordprocessingDrawing" xmlns:w10="urn:schemas-microsoft-com:office:word" xmlns:w="http://schemas.openxmlformats.org/wordprocessingml/2006/main" xmlns:w14="http://schemas.microsoft.com/office/word/2010/wordml" xmlns:w15="http://schemas.microsoft.com/office/word/2012/wordml" xmlns:w16cid="http://schemas.microsoft.com/office/word/2016/wordml/cid" xmlns:w16se="http://schemas.microsoft.com/office/word/2015/wordml/symex" xmlns:wpg="http://schemas.microsoft.com/office/word/2010/wordprocessingGroup" xmlns:wpi="http://schemas.microsoft.com/office/word/2010/wordprocessingInk" xmlns:wne="http://schemas.microsoft.com/office/word/2006/wordml" xmlns:wps="http://schemas.microsoft.com/office/word/2010/wordprocessingShape" mc:Ignorable="w14 w15 w16se w16cid wp14">
+  <w:p>
+    <w:pPr>
+      <w:pStyle w:val="Header"/>
+      <w:jc w:val="center"/>
+    </w:pPr>
+    <w:r>
+      <w:t xml:space="preserve">ACTP15 </w:t>
+    </w:r>
+    <w:r>
+      <w:t>Reading</w:t>
+    </w:r>
+  </w:p>
+</w:hdr>
 </file>
 
 <file path=word/styles.xml><?xml version="1.0" encoding="utf-8"?>
@@ -848,6 +1563,50 @@
     <w:semiHidden/>
     <w:unhideWhenUsed/>
   </w:style>
+  <w:style w:type="paragraph" w:styleId="Header">
+    <w:name w:val="header"/>
+    <w:basedOn w:val="Normal"/>
+    <w:link w:val="HeaderChar"/>
+    <w:uiPriority w:val="99"/>
+    <w:unhideWhenUsed/>
+    <w:rsid w:val="00787E19"/>
+    <w:pPr>
+      <w:tabs>
+        <w:tab w:val="center" w:pos="4680"/>
+        <w:tab w:val="right" w:pos="9360"/>
+      </w:tabs>
+      <w:spacing w:after="0" w:line="240" w:lineRule="auto"/>
+    </w:pPr>
+  </w:style>
+  <w:style w:type="character" w:customStyle="1" w:styleId="HeaderChar">
+    <w:name w:val="Header Char"/>
+    <w:basedOn w:val="DefaultParagraphFont"/>
+    <w:link w:val="Header"/>
+    <w:uiPriority w:val="99"/>
+    <w:rsid w:val="00787E19"/>
+  </w:style>
+  <w:style w:type="paragraph" w:styleId="Footer">
+    <w:name w:val="footer"/>
+    <w:basedOn w:val="Normal"/>
+    <w:link w:val="FooterChar"/>
+    <w:uiPriority w:val="99"/>
+    <w:unhideWhenUsed/>
+    <w:rsid w:val="00787E19"/>
+    <w:pPr>
+      <w:tabs>
+        <w:tab w:val="center" w:pos="4680"/>
+        <w:tab w:val="right" w:pos="9360"/>
+      </w:tabs>
+      <w:spacing w:after="0" w:line="240" w:lineRule="auto"/>
+    </w:pPr>
+  </w:style>
+  <w:style w:type="character" w:customStyle="1" w:styleId="FooterChar">
+    <w:name w:val="Footer Char"/>
+    <w:basedOn w:val="DefaultParagraphFont"/>
+    <w:link w:val="Footer"/>
+    <w:uiPriority w:val="99"/>
+    <w:rsid w:val="00787E19"/>
+  </w:style>
 </w:styles>
 </file>
 

</xml_diff>